<commit_message>
add security in lab2
</commit_message>
<xml_diff>
--- a/Терминал оплаты мобильной связи/ЛР2.docx
+++ b/Терминал оплаты мобильной связи/ЛР2.docx
@@ -6711,6 +6711,22 @@
           <w:sz w:val="28"/>
           <w:szCs w:val="28"/>
         </w:rPr>
+        <w:tab/>
+        <w:t>Система является надежной. Существует проверка на подлинность купюр, оповещение сервера о блокировке, печать чека о проведении операции, локальное хранение истории операций.</w:t>
+      </w:r>
+    </w:p>
+    <w:p>
+      <w:pPr>
+        <w:rPr>
+          <w:sz w:val="28"/>
+          <w:szCs w:val="28"/>
+        </w:rPr>
+      </w:pPr>
+      <w:r>
+        <w:rPr>
+          <w:sz w:val="28"/>
+          <w:szCs w:val="28"/>
+        </w:rPr>
         <w:t>3.6 Стратегия и регулирование</w:t>
       </w:r>
     </w:p>
@@ -7157,7 +7173,7 @@
           <w:sz w:val="19"/>
           <w:szCs w:val="19"/>
           <w:highlight w:val="white"/>
-          <w:lang w:val="en-US" w:eastAsia="en-US"/>
+          <w:lang w:eastAsia="en-US"/>
         </w:rPr>
       </w:pPr>
       <w:r>
@@ -7189,7 +7205,7 @@
           <w:sz w:val="19"/>
           <w:szCs w:val="19"/>
           <w:highlight w:val="white"/>
-          <w:lang w:val="en-US" w:eastAsia="en-US"/>
+          <w:lang w:eastAsia="en-US"/>
         </w:rPr>
         <w:t xml:space="preserve"> </w:t>
       </w:r>
@@ -7213,7 +7229,7 @@
           <w:sz w:val="19"/>
           <w:szCs w:val="19"/>
           <w:highlight w:val="white"/>
-          <w:lang w:val="en-US" w:eastAsia="en-US"/>
+          <w:lang w:eastAsia="en-US"/>
         </w:rPr>
         <w:t>();</w:t>
       </w:r>
@@ -7225,17 +7241,17 @@
           <w:color w:val="000000"/>
           <w:sz w:val="19"/>
           <w:szCs w:val="19"/>
-          <w:lang w:val="en-US" w:eastAsia="en-US"/>
-        </w:rPr>
-      </w:pPr>
-      <w:r>
-        <w:rPr>
-          <w:rFonts w:ascii="Consolas" w:eastAsiaTheme="minorHAnsi" w:hAnsi="Consolas" w:cs="Consolas"/>
-          <w:color w:val="000000"/>
-          <w:sz w:val="19"/>
-          <w:szCs w:val="19"/>
-          <w:highlight w:val="white"/>
-          <w:lang w:val="en-US" w:eastAsia="en-US"/>
+          <w:lang w:eastAsia="en-US"/>
+        </w:rPr>
+      </w:pPr>
+      <w:r>
+        <w:rPr>
+          <w:rFonts w:ascii="Consolas" w:eastAsiaTheme="minorHAnsi" w:hAnsi="Consolas" w:cs="Consolas"/>
+          <w:color w:val="000000"/>
+          <w:sz w:val="19"/>
+          <w:szCs w:val="19"/>
+          <w:highlight w:val="white"/>
+          <w:lang w:eastAsia="en-US"/>
         </w:rPr>
         <w:t xml:space="preserve">    }</w:t>
       </w:r>
@@ -7245,16 +7261,14 @@
         <w:rPr>
           <w:sz w:val="28"/>
           <w:szCs w:val="28"/>
-          <w:lang w:val="en-US"/>
-        </w:rPr>
-      </w:pPr>
-    </w:p>
-    <w:p>
-      <w:pPr>
-        <w:rPr>
-          <w:sz w:val="28"/>
-          <w:szCs w:val="28"/>
-          <w:lang w:val="en-US"/>
+        </w:rPr>
+      </w:pPr>
+    </w:p>
+    <w:p>
+      <w:pPr>
+        <w:rPr>
+          <w:sz w:val="28"/>
+          <w:szCs w:val="28"/>
         </w:rPr>
       </w:pPr>
       <w:r>
@@ -7268,7 +7282,6 @@
         <w:rPr>
           <w:sz w:val="28"/>
           <w:szCs w:val="28"/>
-          <w:lang w:val="en-US"/>
         </w:rPr>
         <w:t xml:space="preserve"> </w:t>
       </w:r>
@@ -7283,7 +7296,6 @@
         <w:rPr>
           <w:sz w:val="28"/>
           <w:szCs w:val="28"/>
-          <w:lang w:val="en-US"/>
         </w:rPr>
         <w:t xml:space="preserve"> </w:t>
       </w:r>
@@ -7298,7 +7310,6 @@
         <w:rPr>
           <w:sz w:val="28"/>
           <w:szCs w:val="28"/>
-          <w:lang w:val="en-US"/>
         </w:rPr>
         <w:t>:</w:t>
       </w:r>
@@ -7324,7 +7335,7 @@
           <w:sz w:val="19"/>
           <w:szCs w:val="19"/>
           <w:highlight w:val="white"/>
-          <w:lang w:val="en-US" w:eastAsia="en-US"/>
+          <w:lang w:eastAsia="en-US"/>
         </w:rPr>
         <w:t xml:space="preserve">    </w:t>
       </w:r>
@@ -8219,6 +8230,7 @@
         <w:rPr>
           <w:sz w:val="28"/>
           <w:szCs w:val="28"/>
+          <w:lang w:val="en-US"/>
         </w:rPr>
       </w:pPr>
       <w:proofErr w:type="spellStart"/>
@@ -8235,6 +8247,7 @@
         <w:rPr>
           <w:sz w:val="28"/>
           <w:szCs w:val="28"/>
+          <w:lang w:val="en-US"/>
         </w:rPr>
         <w:t>:</w:t>
       </w:r>
@@ -8308,6 +8321,7 @@
         </w:rPr>
         <w:t xml:space="preserve"> </w:t>
       </w:r>
+      <w:proofErr w:type="spellStart"/>
       <w:r>
         <w:rPr>
           <w:rFonts w:ascii="Consolas" w:eastAsiaTheme="minorHAnsi" w:hAnsi="Consolas" w:cs="Consolas"/>
@@ -8319,7 +8333,6 @@
         </w:rPr>
         <w:t>I</w:t>
       </w:r>
-      <w:proofErr w:type="spellStart"/>
       <w:r>
         <w:rPr>
           <w:rFonts w:ascii="Consolas" w:eastAsiaTheme="minorHAnsi" w:hAnsi="Consolas" w:cs="Consolas"/>
@@ -8327,7 +8340,7 @@
           <w:sz w:val="19"/>
           <w:szCs w:val="19"/>
           <w:highlight w:val="white"/>
-          <w:lang w:eastAsia="en-US"/>
+          <w:lang w:val="en-US" w:eastAsia="en-US"/>
         </w:rPr>
         <w:t>Locker</w:t>
       </w:r>

</xml_diff>

<commit_message>
add conditions in lab2
</commit_message>
<xml_diff>
--- a/Терминал оплаты мобильной связи/ЛР2.docx
+++ b/Терминал оплаты мобильной связи/ЛР2.docx
@@ -1055,23 +1055,7 @@
           <w:sz w:val="28"/>
           <w:szCs w:val="28"/>
         </w:rPr>
-        <w:t xml:space="preserve">Выбор оператора сотовой связи (МТС, </w:t>
-      </w:r>
-      <w:proofErr w:type="spellStart"/>
-      <w:r>
-        <w:rPr>
-          <w:sz w:val="28"/>
-          <w:szCs w:val="28"/>
-        </w:rPr>
-        <w:t>Билайн</w:t>
-      </w:r>
-      <w:proofErr w:type="spellEnd"/>
-      <w:r>
-        <w:rPr>
-          <w:sz w:val="28"/>
-          <w:szCs w:val="28"/>
-        </w:rPr>
-        <w:t>, Мегафон)</w:t>
+        <w:t>Выбор оператора сотовой связи (МТС, Билайн, Мегафон)</w:t>
       </w:r>
     </w:p>
     <w:p>
@@ -1185,23 +1169,7 @@
           <w:sz w:val="28"/>
           <w:szCs w:val="28"/>
         </w:rPr>
-        <w:t xml:space="preserve">Отправка данных на сервер по протоколу </w:t>
-      </w:r>
-      <w:proofErr w:type="spellStart"/>
-      <w:r>
-        <w:rPr>
-          <w:sz w:val="28"/>
-          <w:szCs w:val="28"/>
-        </w:rPr>
-        <w:t>http</w:t>
-      </w:r>
-      <w:proofErr w:type="spellEnd"/>
-      <w:r>
-        <w:rPr>
-          <w:sz w:val="28"/>
-          <w:szCs w:val="28"/>
-        </w:rPr>
-        <w:t xml:space="preserve"> (оператор, номер телефона, сумма пополнения)</w:t>
+        <w:t>Отправка данных на сервер по протоколу http (оператор, номер телефона, сумма пополнения)</w:t>
       </w:r>
     </w:p>
     <w:p>
@@ -2097,17 +2065,8 @@
           <w:sz w:val="28"/>
           <w:szCs w:val="28"/>
         </w:rPr>
-        <w:t xml:space="preserve"> модуль, отвечающий за работу </w:t>
-      </w:r>
-      <w:proofErr w:type="spellStart"/>
-      <w:r>
-        <w:rPr>
-          <w:sz w:val="28"/>
-          <w:szCs w:val="28"/>
-        </w:rPr>
-        <w:t>купюроприемника</w:t>
-      </w:r>
-      <w:proofErr w:type="spellEnd"/>
+        <w:t xml:space="preserve"> модуль, отвечающий за работу купюроприемника</w:t>
+      </w:r>
     </w:p>
     <w:p>
       <w:pPr>
@@ -2898,7 +2857,6 @@
                         <w:lang w:val="en-US"/>
                       </w:rPr>
                     </w:pPr>
-                    <w:proofErr w:type="spellStart"/>
                     <w:r>
                       <w:rPr>
                         <w:sz w:val="20"/>
@@ -2907,7 +2865,6 @@
                       </w:rPr>
                       <w:t>IDiscWriter</w:t>
                     </w:r>
-                    <w:proofErr w:type="spellEnd"/>
                   </w:p>
                 </w:txbxContent>
               </v:textbox>
@@ -2942,7 +2899,6 @@
                         <w:lang w:val="en-US"/>
                       </w:rPr>
                     </w:pPr>
-                    <w:proofErr w:type="spellStart"/>
                     <w:r>
                       <w:rPr>
                         <w:sz w:val="20"/>
@@ -2951,7 +2907,6 @@
                       </w:rPr>
                       <w:t>IHttpClient</w:t>
                     </w:r>
-                    <w:proofErr w:type="spellEnd"/>
                   </w:p>
                 </w:txbxContent>
               </v:textbox>
@@ -3159,7 +3114,6 @@
                       <w:lang w:val="en-US"/>
                     </w:rPr>
                   </w:pPr>
-                  <w:proofErr w:type="spellStart"/>
                   <w:r>
                     <w:rPr>
                       <w:sz w:val="16"/>
@@ -3167,7 +3121,6 @@
                     </w:rPr>
                     <w:t>HttpClient</w:t>
                   </w:r>
-                  <w:proofErr w:type="spellEnd"/>
                 </w:p>
               </w:txbxContent>
             </v:textbox>
@@ -3296,34 +3249,14 @@
                       <w:szCs w:val="16"/>
                     </w:rPr>
                   </w:pPr>
-                  <w:proofErr w:type="spellStart"/>
                   <w:r>
                     <w:rPr>
                       <w:sz w:val="16"/>
                       <w:szCs w:val="16"/>
                       <w:lang w:val="en-US"/>
                     </w:rPr>
-                    <w:t>Проверка</w:t>
+                    <w:t>Проверка соединения</w:t>
                   </w:r>
-                  <w:proofErr w:type="spellEnd"/>
-                  <w:r>
-                    <w:rPr>
-                      <w:sz w:val="16"/>
-                      <w:szCs w:val="16"/>
-                      <w:lang w:val="en-US"/>
-                    </w:rPr>
-                    <w:t xml:space="preserve"> </w:t>
-                  </w:r>
-                  <w:proofErr w:type="spellStart"/>
-                  <w:r>
-                    <w:rPr>
-                      <w:sz w:val="16"/>
-                      <w:szCs w:val="16"/>
-                      <w:lang w:val="en-US"/>
-                    </w:rPr>
-                    <w:t>соединения</w:t>
-                  </w:r>
-                  <w:proofErr w:type="spellEnd"/>
                 </w:p>
               </w:txbxContent>
             </v:textbox>
@@ -3369,7 +3302,6 @@
                         <w:lang w:val="en-US"/>
                       </w:rPr>
                     </w:pPr>
-                    <w:proofErr w:type="spellStart"/>
                     <w:r>
                       <w:rPr>
                         <w:sz w:val="20"/>
@@ -3378,7 +3310,6 @@
                       </w:rPr>
                       <w:t>IPrinter</w:t>
                     </w:r>
-                    <w:proofErr w:type="spellEnd"/>
                   </w:p>
                 </w:txbxContent>
               </v:textbox>
@@ -3418,7 +3349,6 @@
                         <w:lang w:val="en-US"/>
                       </w:rPr>
                     </w:pPr>
-                    <w:proofErr w:type="spellStart"/>
                     <w:r>
                       <w:rPr>
                         <w:sz w:val="20"/>
@@ -3427,7 +3357,6 @@
                       </w:rPr>
                       <w:t>ILocker</w:t>
                     </w:r>
-                    <w:proofErr w:type="spellEnd"/>
                   </w:p>
                 </w:txbxContent>
               </v:textbox>
@@ -3765,7 +3694,6 @@
                         <w:lang w:val="en-US"/>
                       </w:rPr>
                     </w:pPr>
-                    <w:proofErr w:type="spellStart"/>
                     <w:r>
                       <w:rPr>
                         <w:sz w:val="20"/>
@@ -3774,7 +3702,6 @@
                       </w:rPr>
                       <w:t>IBillAnalyzer</w:t>
                     </w:r>
-                    <w:proofErr w:type="spellEnd"/>
                   </w:p>
                 </w:txbxContent>
               </v:textbox>
@@ -3879,19 +3806,11 @@
                       <w:sz w:val="16"/>
                     </w:rPr>
                   </w:pPr>
-                  <w:proofErr w:type="spellStart"/>
                   <w:r>
                     <w:rPr>
                       <w:sz w:val="16"/>
                     </w:rPr>
-                    <w:t>Купюро</w:t>
-                  </w:r>
-                  <w:proofErr w:type="spellEnd"/>
-                  <w:r>
-                    <w:rPr>
-                      <w:sz w:val="16"/>
-                    </w:rPr>
-                    <w:t xml:space="preserve"> приемник</w:t>
+                    <w:t>Купюро приемник</w:t>
                   </w:r>
                 </w:p>
               </w:txbxContent>
@@ -4411,17 +4330,8 @@
           <w:sz w:val="28"/>
           <w:szCs w:val="28"/>
         </w:rPr>
-        <w:t xml:space="preserve">3.1.3 </w:t>
-      </w:r>
-      <w:proofErr w:type="spellStart"/>
-      <w:r>
-        <w:rPr>
-          <w:sz w:val="28"/>
-          <w:szCs w:val="28"/>
-        </w:rPr>
-        <w:t>Адаптируемость</w:t>
-      </w:r>
-      <w:proofErr w:type="spellEnd"/>
+        <w:t>3.1.3 Адаптируемость</w:t>
+      </w:r>
     </w:p>
     <w:p>
       <w:pPr>
@@ -4763,39 +4673,7 @@
           <w:sz w:val="28"/>
           <w:szCs w:val="28"/>
         </w:rPr>
-        <w:t xml:space="preserve">терминалом оплаты мобильной связи. Для оплаты мобильной </w:t>
-      </w:r>
-      <w:proofErr w:type="spellStart"/>
-      <w:r>
-        <w:rPr>
-          <w:sz w:val="28"/>
-          <w:szCs w:val="28"/>
-        </w:rPr>
-        <w:t>мобильной</w:t>
-      </w:r>
-      <w:proofErr w:type="spellEnd"/>
-      <w:r>
-        <w:rPr>
-          <w:sz w:val="28"/>
-          <w:szCs w:val="28"/>
-        </w:rPr>
-        <w:t xml:space="preserve"> связи пользователь должен корректно ввести номер телефона, ввести необходимую сумму в </w:t>
-      </w:r>
-      <w:proofErr w:type="spellStart"/>
-      <w:r>
-        <w:rPr>
-          <w:sz w:val="28"/>
-          <w:szCs w:val="28"/>
-        </w:rPr>
-        <w:t>купюроприемник</w:t>
-      </w:r>
-      <w:proofErr w:type="spellEnd"/>
-      <w:r>
-        <w:rPr>
-          <w:sz w:val="28"/>
-          <w:szCs w:val="28"/>
-        </w:rPr>
-        <w:t xml:space="preserve"> и подтвердить операцию, после чего пользователь получит чек, подтверждающий операцию. </w:t>
+        <w:t xml:space="preserve">терминалом оплаты мобильной связи. Для оплаты мобильной мобильной связи пользователь должен корректно ввести номер телефона, ввести необходимую сумму в купюроприемник и подтвердить операцию, после чего пользователь получит чек, подтверждающий операцию. </w:t>
       </w:r>
     </w:p>
     <w:p>
@@ -5356,19 +5234,11 @@
                       <w:sz w:val="16"/>
                     </w:rPr>
                   </w:pPr>
-                  <w:proofErr w:type="spellStart"/>
                   <w:r>
                     <w:rPr>
                       <w:sz w:val="16"/>
                     </w:rPr>
-                    <w:t>Купюро</w:t>
-                  </w:r>
-                  <w:proofErr w:type="spellEnd"/>
-                  <w:r>
-                    <w:rPr>
-                      <w:sz w:val="16"/>
-                    </w:rPr>
-                    <w:t xml:space="preserve"> приемник</w:t>
+                    <w:t>Купюро приемник</w:t>
                   </w:r>
                 </w:p>
               </w:txbxContent>
@@ -5747,34 +5617,14 @@
                       <w:szCs w:val="16"/>
                     </w:rPr>
                   </w:pPr>
-                  <w:proofErr w:type="spellStart"/>
                   <w:r>
                     <w:rPr>
                       <w:sz w:val="16"/>
                       <w:szCs w:val="16"/>
                       <w:lang w:val="en-US"/>
                     </w:rPr>
-                    <w:t>Проверка</w:t>
+                    <w:t>Проверка соединения</w:t>
                   </w:r>
-                  <w:proofErr w:type="spellEnd"/>
-                  <w:r>
-                    <w:rPr>
-                      <w:sz w:val="16"/>
-                      <w:szCs w:val="16"/>
-                      <w:lang w:val="en-US"/>
-                    </w:rPr>
-                    <w:t xml:space="preserve"> </w:t>
-                  </w:r>
-                  <w:proofErr w:type="spellStart"/>
-                  <w:r>
-                    <w:rPr>
-                      <w:sz w:val="16"/>
-                      <w:szCs w:val="16"/>
-                      <w:lang w:val="en-US"/>
-                    </w:rPr>
-                    <w:t>соединения</w:t>
-                  </w:r>
-                  <w:proofErr w:type="spellEnd"/>
                 </w:p>
               </w:txbxContent>
             </v:textbox>
@@ -5833,7 +5683,6 @@
                       <w:lang w:val="en-US"/>
                     </w:rPr>
                   </w:pPr>
-                  <w:proofErr w:type="spellStart"/>
                   <w:r>
                     <w:rPr>
                       <w:sz w:val="16"/>
@@ -5841,7 +5690,6 @@
                     </w:rPr>
                     <w:t>HttpClient</w:t>
                   </w:r>
-                  <w:proofErr w:type="spellEnd"/>
                 </w:p>
               </w:txbxContent>
             </v:textbox>
@@ -6209,6 +6057,29 @@
         <w:rPr>
           <w:sz w:val="28"/>
           <w:szCs w:val="28"/>
+          <w:lang w:val="en-US"/>
+        </w:rPr>
+        <w:tab/>
+      </w:r>
+      <w:r>
+        <w:rPr>
+          <w:sz w:val="28"/>
+          <w:szCs w:val="28"/>
+        </w:rPr>
+        <w:t>Для работы системы необходимы принтер, купюроприемник, подключение к интернету.</w:t>
+      </w:r>
+    </w:p>
+    <w:p>
+      <w:pPr>
+        <w:rPr>
+          <w:sz w:val="28"/>
+          <w:szCs w:val="28"/>
+        </w:rPr>
+      </w:pPr>
+      <w:r>
+        <w:rPr>
+          <w:sz w:val="28"/>
+          <w:szCs w:val="28"/>
         </w:rPr>
         <w:t>2.5 Основные ограничения системы</w:t>
       </w:r>
@@ -6503,17 +6374,8 @@
           <w:sz w:val="28"/>
           <w:szCs w:val="28"/>
         </w:rPr>
-        <w:t xml:space="preserve">3.1.3 </w:t>
-      </w:r>
-      <w:proofErr w:type="spellStart"/>
-      <w:r>
-        <w:rPr>
-          <w:sz w:val="28"/>
-          <w:szCs w:val="28"/>
-        </w:rPr>
-        <w:t>Адаптируемость</w:t>
-      </w:r>
-      <w:proofErr w:type="spellEnd"/>
+        <w:t>3.1.3 Адаптируемость</w:t>
+      </w:r>
     </w:p>
     <w:p>
       <w:pPr>
@@ -6574,23 +6436,7 @@
           <w:szCs w:val="28"/>
         </w:rPr>
         <w:tab/>
-        <w:t xml:space="preserve">Для полноценной работы системе нужны принтер, </w:t>
-      </w:r>
-      <w:proofErr w:type="spellStart"/>
-      <w:r>
-        <w:rPr>
-          <w:sz w:val="28"/>
-          <w:szCs w:val="28"/>
-        </w:rPr>
-        <w:t>купюроприемник</w:t>
-      </w:r>
-      <w:proofErr w:type="spellEnd"/>
-      <w:r>
-        <w:rPr>
-          <w:sz w:val="28"/>
-          <w:szCs w:val="28"/>
-        </w:rPr>
-        <w:t>, сенсорный экран, подключение к интернету.</w:t>
+        <w:t>Для полноценной работы системе нужны принтер, купюроприемник, сенсорный экран, подключение к интернету.</w:t>
       </w:r>
     </w:p>
     <w:p>
@@ -6851,7 +6697,6 @@
         <w:rPr>
           <w:sz w:val="28"/>
           <w:szCs w:val="28"/>
-          <w:lang w:val="en-US"/>
         </w:rPr>
       </w:pPr>
       <w:r>
@@ -6865,7 +6710,6 @@
         <w:rPr>
           <w:sz w:val="28"/>
           <w:szCs w:val="28"/>
-          <w:lang w:val="en-US"/>
         </w:rPr>
         <w:t xml:space="preserve"> </w:t>
       </w:r>
@@ -6880,7 +6724,6 @@
         <w:rPr>
           <w:sz w:val="28"/>
           <w:szCs w:val="28"/>
-          <w:lang w:val="en-US"/>
         </w:rPr>
         <w:t>:</w:t>
       </w:r>
@@ -6896,17 +6739,17 @@
           <w:sz w:val="19"/>
           <w:szCs w:val="19"/>
           <w:highlight w:val="white"/>
-          <w:lang w:val="en-US" w:eastAsia="en-US"/>
-        </w:rPr>
-      </w:pPr>
-      <w:r>
-        <w:rPr>
-          <w:rFonts w:ascii="Consolas" w:eastAsiaTheme="minorHAnsi" w:hAnsi="Consolas" w:cs="Consolas"/>
-          <w:color w:val="000000"/>
-          <w:sz w:val="19"/>
-          <w:szCs w:val="19"/>
-          <w:highlight w:val="white"/>
-          <w:lang w:val="en-US" w:eastAsia="en-US"/>
+          <w:lang w:eastAsia="en-US"/>
+        </w:rPr>
+      </w:pPr>
+      <w:r>
+        <w:rPr>
+          <w:rFonts w:ascii="Consolas" w:eastAsiaTheme="minorHAnsi" w:hAnsi="Consolas" w:cs="Consolas"/>
+          <w:color w:val="000000"/>
+          <w:sz w:val="19"/>
+          <w:szCs w:val="19"/>
+          <w:highlight w:val="white"/>
+          <w:lang w:eastAsia="en-US"/>
         </w:rPr>
         <w:t xml:space="preserve">    </w:t>
       </w:r>
@@ -6928,7 +6771,7 @@
           <w:sz w:val="19"/>
           <w:szCs w:val="19"/>
           <w:highlight w:val="white"/>
-          <w:lang w:val="en-US" w:eastAsia="en-US"/>
+          <w:lang w:eastAsia="en-US"/>
         </w:rPr>
         <w:t xml:space="preserve"> </w:t>
       </w:r>
@@ -6950,11 +6793,10 @@
           <w:sz w:val="19"/>
           <w:szCs w:val="19"/>
           <w:highlight w:val="white"/>
-          <w:lang w:val="en-US" w:eastAsia="en-US"/>
+          <w:lang w:eastAsia="en-US"/>
         </w:rPr>
         <w:t xml:space="preserve"> </w:t>
       </w:r>
-      <w:proofErr w:type="spellStart"/>
       <w:r>
         <w:rPr>
           <w:rFonts w:ascii="Consolas" w:eastAsiaTheme="minorHAnsi" w:hAnsi="Consolas" w:cs="Consolas"/>
@@ -6966,7 +6808,6 @@
         </w:rPr>
         <w:t>IBillAnalyzer</w:t>
       </w:r>
-      <w:proofErr w:type="spellEnd"/>
     </w:p>
     <w:p>
       <w:pPr>
@@ -6989,9 +6830,20 @@
           <w:sz w:val="19"/>
           <w:szCs w:val="19"/>
           <w:highlight w:val="white"/>
-          <w:lang w:val="en-US" w:eastAsia="en-US"/>
-        </w:rPr>
-        <w:t xml:space="preserve">    {</w:t>
+          <w:lang w:eastAsia="en-US"/>
+        </w:rPr>
+        <w:t xml:space="preserve">    </w:t>
+      </w:r>
+      <w:r>
+        <w:rPr>
+          <w:rFonts w:ascii="Consolas" w:eastAsiaTheme="minorHAnsi" w:hAnsi="Consolas" w:cs="Consolas"/>
+          <w:color w:val="000000"/>
+          <w:sz w:val="19"/>
+          <w:szCs w:val="19"/>
+          <w:highlight w:val="white"/>
+          <w:lang w:val="en-US" w:eastAsia="en-US"/>
+        </w:rPr>
+        <w:t>{</w:t>
       </w:r>
     </w:p>
     <w:p>
@@ -7019,7 +6871,6 @@
         </w:rPr>
         <w:t xml:space="preserve">        </w:t>
       </w:r>
-      <w:proofErr w:type="spellStart"/>
       <w:r>
         <w:rPr>
           <w:rFonts w:ascii="Consolas" w:eastAsiaTheme="minorHAnsi" w:hAnsi="Consolas" w:cs="Consolas"/>
@@ -7031,41 +6882,16 @@
         </w:rPr>
         <w:t>bool</w:t>
       </w:r>
-      <w:proofErr w:type="spellEnd"/>
-      <w:r>
-        <w:rPr>
-          <w:rFonts w:ascii="Consolas" w:eastAsiaTheme="minorHAnsi" w:hAnsi="Consolas" w:cs="Consolas"/>
-          <w:color w:val="000000"/>
-          <w:sz w:val="19"/>
-          <w:szCs w:val="19"/>
-          <w:highlight w:val="white"/>
-          <w:lang w:val="en-US" w:eastAsia="en-US"/>
-        </w:rPr>
-        <w:t xml:space="preserve"> </w:t>
-      </w:r>
-      <w:proofErr w:type="spellStart"/>
-      <w:r>
-        <w:rPr>
-          <w:rFonts w:ascii="Consolas" w:eastAsiaTheme="minorHAnsi" w:hAnsi="Consolas" w:cs="Consolas"/>
-          <w:color w:val="000000"/>
-          <w:sz w:val="19"/>
-          <w:szCs w:val="19"/>
-          <w:highlight w:val="white"/>
-          <w:lang w:val="en-US" w:eastAsia="en-US"/>
-        </w:rPr>
-        <w:t>AnalyzeBill</w:t>
-      </w:r>
-      <w:proofErr w:type="spellEnd"/>
-      <w:r>
-        <w:rPr>
-          <w:rFonts w:ascii="Consolas" w:eastAsiaTheme="minorHAnsi" w:hAnsi="Consolas" w:cs="Consolas"/>
-          <w:color w:val="000000"/>
-          <w:sz w:val="19"/>
-          <w:szCs w:val="19"/>
-          <w:highlight w:val="white"/>
-          <w:lang w:val="en-US" w:eastAsia="en-US"/>
-        </w:rPr>
-        <w:t>(</w:t>
+      <w:r>
+        <w:rPr>
+          <w:rFonts w:ascii="Consolas" w:eastAsiaTheme="minorHAnsi" w:hAnsi="Consolas" w:cs="Consolas"/>
+          <w:color w:val="000000"/>
+          <w:sz w:val="19"/>
+          <w:szCs w:val="19"/>
+          <w:highlight w:val="white"/>
+          <w:lang w:val="en-US" w:eastAsia="en-US"/>
+        </w:rPr>
+        <w:t xml:space="preserve"> AnalyzeBill(</w:t>
       </w:r>
       <w:r>
         <w:rPr>
@@ -7135,31 +6961,7 @@
           <w:highlight w:val="white"/>
           <w:lang w:val="en-US" w:eastAsia="en-US"/>
         </w:rPr>
-        <w:t xml:space="preserve"> </w:t>
-      </w:r>
-      <w:proofErr w:type="spellStart"/>
-      <w:r>
-        <w:rPr>
-          <w:rFonts w:ascii="Consolas" w:eastAsiaTheme="minorHAnsi" w:hAnsi="Consolas" w:cs="Consolas"/>
-          <w:color w:val="000000"/>
-          <w:sz w:val="19"/>
-          <w:szCs w:val="19"/>
-          <w:highlight w:val="white"/>
-          <w:lang w:val="en-US" w:eastAsia="en-US"/>
-        </w:rPr>
-        <w:t>ReturnBills</w:t>
-      </w:r>
-      <w:proofErr w:type="spellEnd"/>
-      <w:r>
-        <w:rPr>
-          <w:rFonts w:ascii="Consolas" w:eastAsiaTheme="minorHAnsi" w:hAnsi="Consolas" w:cs="Consolas"/>
-          <w:color w:val="000000"/>
-          <w:sz w:val="19"/>
-          <w:szCs w:val="19"/>
-          <w:highlight w:val="white"/>
-          <w:lang w:val="en-US" w:eastAsia="en-US"/>
-        </w:rPr>
-        <w:t>();</w:t>
+        <w:t xml:space="preserve"> ReturnBills();</w:t>
       </w:r>
     </w:p>
     <w:p>
@@ -7209,7 +7011,6 @@
         </w:rPr>
         <w:t xml:space="preserve"> </w:t>
       </w:r>
-      <w:proofErr w:type="spellStart"/>
       <w:r>
         <w:rPr>
           <w:rFonts w:ascii="Consolas" w:eastAsiaTheme="minorHAnsi" w:hAnsi="Consolas" w:cs="Consolas"/>
@@ -7221,7 +7022,6 @@
         </w:rPr>
         <w:t>StoreBills</w:t>
       </w:r>
-      <w:proofErr w:type="spellEnd"/>
       <w:r>
         <w:rPr>
           <w:rFonts w:ascii="Consolas" w:eastAsiaTheme="minorHAnsi" w:hAnsi="Consolas" w:cs="Consolas"/>
@@ -7383,7 +7183,6 @@
         </w:rPr>
         <w:t xml:space="preserve"> </w:t>
       </w:r>
-      <w:proofErr w:type="spellStart"/>
       <w:r>
         <w:rPr>
           <w:rFonts w:ascii="Consolas" w:eastAsiaTheme="minorHAnsi" w:hAnsi="Consolas" w:cs="Consolas"/>
@@ -7395,7 +7194,6 @@
         </w:rPr>
         <w:t>IDiscWriter</w:t>
       </w:r>
-      <w:proofErr w:type="spellEnd"/>
     </w:p>
     <w:p>
       <w:pPr>
@@ -7468,31 +7266,7 @@
           <w:highlight w:val="white"/>
           <w:lang w:val="en-US" w:eastAsia="en-US"/>
         </w:rPr>
-        <w:t xml:space="preserve"> </w:t>
-      </w:r>
-      <w:proofErr w:type="spellStart"/>
-      <w:r>
-        <w:rPr>
-          <w:rFonts w:ascii="Consolas" w:eastAsiaTheme="minorHAnsi" w:hAnsi="Consolas" w:cs="Consolas"/>
-          <w:color w:val="000000"/>
-          <w:sz w:val="19"/>
-          <w:szCs w:val="19"/>
-          <w:highlight w:val="white"/>
-          <w:lang w:val="en-US" w:eastAsia="en-US"/>
-        </w:rPr>
-        <w:t>WriteToLog</w:t>
-      </w:r>
-      <w:proofErr w:type="spellEnd"/>
-      <w:r>
-        <w:rPr>
-          <w:rFonts w:ascii="Consolas" w:eastAsiaTheme="minorHAnsi" w:hAnsi="Consolas" w:cs="Consolas"/>
-          <w:color w:val="000000"/>
-          <w:sz w:val="19"/>
-          <w:szCs w:val="19"/>
-          <w:highlight w:val="white"/>
-          <w:lang w:val="en-US" w:eastAsia="en-US"/>
-        </w:rPr>
-        <w:t>(</w:t>
+        <w:t xml:space="preserve"> WriteToLog(</w:t>
       </w:r>
       <w:r>
         <w:rPr>
@@ -7542,7 +7316,6 @@
         </w:rPr>
         <w:t xml:space="preserve">        </w:t>
       </w:r>
-      <w:proofErr w:type="spellStart"/>
       <w:r>
         <w:rPr>
           <w:rFonts w:ascii="Consolas" w:eastAsiaTheme="minorHAnsi" w:hAnsi="Consolas" w:cs="Consolas"/>
@@ -7554,7 +7327,6 @@
         </w:rPr>
         <w:t>void</w:t>
       </w:r>
-      <w:proofErr w:type="spellEnd"/>
       <w:r>
         <w:rPr>
           <w:rFonts w:ascii="Consolas" w:eastAsiaTheme="minorHAnsi" w:hAnsi="Consolas" w:cs="Consolas"/>
@@ -7564,31 +7336,7 @@
           <w:highlight w:val="white"/>
           <w:lang w:eastAsia="en-US"/>
         </w:rPr>
-        <w:t xml:space="preserve"> </w:t>
-      </w:r>
-      <w:proofErr w:type="spellStart"/>
-      <w:r>
-        <w:rPr>
-          <w:rFonts w:ascii="Consolas" w:eastAsiaTheme="minorHAnsi" w:hAnsi="Consolas" w:cs="Consolas"/>
-          <w:color w:val="000000"/>
-          <w:sz w:val="19"/>
-          <w:szCs w:val="19"/>
-          <w:highlight w:val="white"/>
-          <w:lang w:eastAsia="en-US"/>
-        </w:rPr>
-        <w:t>StoreQueue</w:t>
-      </w:r>
-      <w:proofErr w:type="spellEnd"/>
-      <w:r>
-        <w:rPr>
-          <w:rFonts w:ascii="Consolas" w:eastAsiaTheme="minorHAnsi" w:hAnsi="Consolas" w:cs="Consolas"/>
-          <w:color w:val="000000"/>
-          <w:sz w:val="19"/>
-          <w:szCs w:val="19"/>
-          <w:highlight w:val="white"/>
-          <w:lang w:eastAsia="en-US"/>
-        </w:rPr>
-        <w:t>();</w:t>
+        <w:t xml:space="preserve"> StoreQueue();</w:t>
       </w:r>
     </w:p>
     <w:p>
@@ -7616,7 +7364,6 @@
         </w:rPr>
         <w:t xml:space="preserve">        </w:t>
       </w:r>
-      <w:proofErr w:type="spellStart"/>
       <w:r>
         <w:rPr>
           <w:rFonts w:ascii="Consolas" w:eastAsiaTheme="minorHAnsi" w:hAnsi="Consolas" w:cs="Consolas"/>
@@ -7628,7 +7375,6 @@
         </w:rPr>
         <w:t>void</w:t>
       </w:r>
-      <w:proofErr w:type="spellEnd"/>
       <w:r>
         <w:rPr>
           <w:rFonts w:ascii="Consolas" w:eastAsiaTheme="minorHAnsi" w:hAnsi="Consolas" w:cs="Consolas"/>
@@ -7638,31 +7384,7 @@
           <w:highlight w:val="white"/>
           <w:lang w:eastAsia="en-US"/>
         </w:rPr>
-        <w:t xml:space="preserve"> </w:t>
-      </w:r>
-      <w:proofErr w:type="spellStart"/>
-      <w:r>
-        <w:rPr>
-          <w:rFonts w:ascii="Consolas" w:eastAsiaTheme="minorHAnsi" w:hAnsi="Consolas" w:cs="Consolas"/>
-          <w:color w:val="000000"/>
-          <w:sz w:val="19"/>
-          <w:szCs w:val="19"/>
-          <w:highlight w:val="white"/>
-          <w:lang w:eastAsia="en-US"/>
-        </w:rPr>
-        <w:t>Close</w:t>
-      </w:r>
-      <w:proofErr w:type="spellEnd"/>
-      <w:r>
-        <w:rPr>
-          <w:rFonts w:ascii="Consolas" w:eastAsiaTheme="minorHAnsi" w:hAnsi="Consolas" w:cs="Consolas"/>
-          <w:color w:val="000000"/>
-          <w:sz w:val="19"/>
-          <w:szCs w:val="19"/>
-          <w:highlight w:val="white"/>
-          <w:lang w:eastAsia="en-US"/>
-        </w:rPr>
-        <w:t>();</w:t>
+        <w:t xml:space="preserve"> Close();</w:t>
       </w:r>
     </w:p>
     <w:p>
@@ -7783,7 +7505,6 @@
         </w:rPr>
         <w:t xml:space="preserve"> </w:t>
       </w:r>
-      <w:proofErr w:type="spellStart"/>
       <w:r>
         <w:rPr>
           <w:rFonts w:ascii="Consolas" w:eastAsiaTheme="minorHAnsi" w:hAnsi="Consolas" w:cs="Consolas"/>
@@ -7795,7 +7516,6 @@
         </w:rPr>
         <w:t>IHttpClient</w:t>
       </w:r>
-      <w:proofErr w:type="spellEnd"/>
     </w:p>
     <w:p>
       <w:pPr>
@@ -7848,7 +7568,6 @@
         </w:rPr>
         <w:t xml:space="preserve">        </w:t>
       </w:r>
-      <w:proofErr w:type="spellStart"/>
       <w:r>
         <w:rPr>
           <w:rFonts w:ascii="Consolas" w:eastAsiaTheme="minorHAnsi" w:hAnsi="Consolas" w:cs="Consolas"/>
@@ -7860,7 +7579,6 @@
         </w:rPr>
         <w:t>ServerResponse</w:t>
       </w:r>
-      <w:proofErr w:type="spellEnd"/>
       <w:r>
         <w:rPr>
           <w:rFonts w:ascii="Consolas" w:eastAsiaTheme="minorHAnsi" w:hAnsi="Consolas" w:cs="Consolas"/>
@@ -7898,7 +7616,6 @@
         </w:rPr>
         <w:t xml:space="preserve">        </w:t>
       </w:r>
-      <w:proofErr w:type="spellStart"/>
       <w:r>
         <w:rPr>
           <w:rFonts w:ascii="Consolas" w:eastAsiaTheme="minorHAnsi" w:hAnsi="Consolas" w:cs="Consolas"/>
@@ -7910,43 +7627,17 @@
         </w:rPr>
         <w:t>ServerResponse</w:t>
       </w:r>
-      <w:proofErr w:type="spellEnd"/>
-      <w:r>
-        <w:rPr>
-          <w:rFonts w:ascii="Consolas" w:eastAsiaTheme="minorHAnsi" w:hAnsi="Consolas" w:cs="Consolas"/>
-          <w:color w:val="000000"/>
-          <w:sz w:val="19"/>
-          <w:szCs w:val="19"/>
-          <w:highlight w:val="white"/>
-          <w:lang w:val="en-US" w:eastAsia="en-US"/>
-        </w:rPr>
-        <w:t xml:space="preserve"> </w:t>
-      </w:r>
-      <w:proofErr w:type="spellStart"/>
-      <w:r>
-        <w:rPr>
-          <w:rFonts w:ascii="Consolas" w:eastAsiaTheme="minorHAnsi" w:hAnsi="Consolas" w:cs="Consolas"/>
-          <w:color w:val="000000"/>
-          <w:sz w:val="19"/>
-          <w:szCs w:val="19"/>
-          <w:highlight w:val="white"/>
-          <w:lang w:val="en-US" w:eastAsia="en-US"/>
-        </w:rPr>
-        <w:t>CheckOperator</w:t>
-      </w:r>
-      <w:proofErr w:type="spellEnd"/>
-      <w:r>
-        <w:rPr>
-          <w:rFonts w:ascii="Consolas" w:eastAsiaTheme="minorHAnsi" w:hAnsi="Consolas" w:cs="Consolas"/>
-          <w:color w:val="000000"/>
-          <w:sz w:val="19"/>
-          <w:szCs w:val="19"/>
-          <w:highlight w:val="white"/>
-          <w:lang w:val="en-US" w:eastAsia="en-US"/>
-        </w:rPr>
-        <w:t>(</w:t>
-      </w:r>
-      <w:proofErr w:type="spellStart"/>
+      <w:r>
+        <w:rPr>
+          <w:rFonts w:ascii="Consolas" w:eastAsiaTheme="minorHAnsi" w:hAnsi="Consolas" w:cs="Consolas"/>
+          <w:color w:val="000000"/>
+          <w:sz w:val="19"/>
+          <w:szCs w:val="19"/>
+          <w:highlight w:val="white"/>
+          <w:lang w:val="en-US" w:eastAsia="en-US"/>
+        </w:rPr>
+        <w:t xml:space="preserve"> CheckOperator(</w:t>
+      </w:r>
       <w:r>
         <w:rPr>
           <w:rFonts w:ascii="Consolas" w:eastAsiaTheme="minorHAnsi" w:hAnsi="Consolas" w:cs="Consolas"/>
@@ -7958,7 +7649,6 @@
         </w:rPr>
         <w:t>MobileOperator</w:t>
       </w:r>
-      <w:proofErr w:type="spellEnd"/>
       <w:r>
         <w:rPr>
           <w:rFonts w:ascii="Consolas" w:eastAsiaTheme="minorHAnsi" w:hAnsi="Consolas" w:cs="Consolas"/>
@@ -8018,7 +7708,6 @@
         </w:rPr>
         <w:t xml:space="preserve">        </w:t>
       </w:r>
-      <w:proofErr w:type="spellStart"/>
       <w:r>
         <w:rPr>
           <w:rFonts w:ascii="Consolas" w:eastAsiaTheme="minorHAnsi" w:hAnsi="Consolas" w:cs="Consolas"/>
@@ -8030,41 +7719,16 @@
         </w:rPr>
         <w:t>ServerResponse</w:t>
       </w:r>
-      <w:proofErr w:type="spellEnd"/>
-      <w:r>
-        <w:rPr>
-          <w:rFonts w:ascii="Consolas" w:eastAsiaTheme="minorHAnsi" w:hAnsi="Consolas" w:cs="Consolas"/>
-          <w:color w:val="000000"/>
-          <w:sz w:val="19"/>
-          <w:szCs w:val="19"/>
-          <w:highlight w:val="white"/>
-          <w:lang w:val="en-US" w:eastAsia="en-US"/>
-        </w:rPr>
-        <w:t xml:space="preserve"> </w:t>
-      </w:r>
-      <w:proofErr w:type="spellStart"/>
-      <w:r>
-        <w:rPr>
-          <w:rFonts w:ascii="Consolas" w:eastAsiaTheme="minorHAnsi" w:hAnsi="Consolas" w:cs="Consolas"/>
-          <w:color w:val="000000"/>
-          <w:sz w:val="19"/>
-          <w:szCs w:val="19"/>
-          <w:highlight w:val="white"/>
-          <w:lang w:val="en-US" w:eastAsia="en-US"/>
-        </w:rPr>
-        <w:t>SendLock</w:t>
-      </w:r>
-      <w:proofErr w:type="spellEnd"/>
-      <w:r>
-        <w:rPr>
-          <w:rFonts w:ascii="Consolas" w:eastAsiaTheme="minorHAnsi" w:hAnsi="Consolas" w:cs="Consolas"/>
-          <w:color w:val="000000"/>
-          <w:sz w:val="19"/>
-          <w:szCs w:val="19"/>
-          <w:highlight w:val="white"/>
-          <w:lang w:val="en-US" w:eastAsia="en-US"/>
-        </w:rPr>
-        <w:t>(</w:t>
+      <w:r>
+        <w:rPr>
+          <w:rFonts w:ascii="Consolas" w:eastAsiaTheme="minorHAnsi" w:hAnsi="Consolas" w:cs="Consolas"/>
+          <w:color w:val="000000"/>
+          <w:sz w:val="19"/>
+          <w:szCs w:val="19"/>
+          <w:highlight w:val="white"/>
+          <w:lang w:val="en-US" w:eastAsia="en-US"/>
+        </w:rPr>
+        <w:t xml:space="preserve"> SendLock(</w:t>
       </w:r>
       <w:r>
         <w:rPr>
@@ -8114,7 +7778,6 @@
         </w:rPr>
         <w:t xml:space="preserve">        </w:t>
       </w:r>
-      <w:proofErr w:type="spellStart"/>
       <w:r>
         <w:rPr>
           <w:rFonts w:ascii="Consolas" w:eastAsiaTheme="minorHAnsi" w:hAnsi="Consolas" w:cs="Consolas"/>
@@ -8126,41 +7789,16 @@
         </w:rPr>
         <w:t>ServerResponse</w:t>
       </w:r>
-      <w:proofErr w:type="spellEnd"/>
-      <w:r>
-        <w:rPr>
-          <w:rFonts w:ascii="Consolas" w:eastAsiaTheme="minorHAnsi" w:hAnsi="Consolas" w:cs="Consolas"/>
-          <w:color w:val="000000"/>
-          <w:sz w:val="19"/>
-          <w:szCs w:val="19"/>
-          <w:highlight w:val="white"/>
-          <w:lang w:val="en-US" w:eastAsia="en-US"/>
-        </w:rPr>
-        <w:t xml:space="preserve"> </w:t>
-      </w:r>
-      <w:proofErr w:type="spellStart"/>
-      <w:r>
-        <w:rPr>
-          <w:rFonts w:ascii="Consolas" w:eastAsiaTheme="minorHAnsi" w:hAnsi="Consolas" w:cs="Consolas"/>
-          <w:color w:val="000000"/>
-          <w:sz w:val="19"/>
-          <w:szCs w:val="19"/>
-          <w:highlight w:val="white"/>
-          <w:lang w:val="en-US" w:eastAsia="en-US"/>
-        </w:rPr>
-        <w:t>SendTransaction</w:t>
-      </w:r>
-      <w:proofErr w:type="spellEnd"/>
-      <w:r>
-        <w:rPr>
-          <w:rFonts w:ascii="Consolas" w:eastAsiaTheme="minorHAnsi" w:hAnsi="Consolas" w:cs="Consolas"/>
-          <w:color w:val="000000"/>
-          <w:sz w:val="19"/>
-          <w:szCs w:val="19"/>
-          <w:highlight w:val="white"/>
-          <w:lang w:val="en-US" w:eastAsia="en-US"/>
-        </w:rPr>
-        <w:t>(</w:t>
+      <w:r>
+        <w:rPr>
+          <w:rFonts w:ascii="Consolas" w:eastAsiaTheme="minorHAnsi" w:hAnsi="Consolas" w:cs="Consolas"/>
+          <w:color w:val="000000"/>
+          <w:sz w:val="19"/>
+          <w:szCs w:val="19"/>
+          <w:highlight w:val="white"/>
+          <w:lang w:val="en-US" w:eastAsia="en-US"/>
+        </w:rPr>
+        <w:t xml:space="preserve"> SendTransaction(</w:t>
       </w:r>
       <w:r>
         <w:rPr>
@@ -8233,7 +7871,6 @@
           <w:lang w:val="en-US"/>
         </w:rPr>
       </w:pPr>
-      <w:proofErr w:type="spellStart"/>
       <w:r>
         <w:rPr>
           <w:sz w:val="28"/>
@@ -8242,7 +7879,6 @@
         </w:rPr>
         <w:t>Блокировщик</w:t>
       </w:r>
-      <w:proofErr w:type="spellEnd"/>
       <w:r>
         <w:rPr>
           <w:sz w:val="28"/>
@@ -8321,7 +7957,6 @@
         </w:rPr>
         <w:t xml:space="preserve"> </w:t>
       </w:r>
-      <w:proofErr w:type="spellStart"/>
       <w:r>
         <w:rPr>
           <w:rFonts w:ascii="Consolas" w:eastAsiaTheme="minorHAnsi" w:hAnsi="Consolas" w:cs="Consolas"/>
@@ -8344,7 +7979,6 @@
         </w:rPr>
         <w:t>Locker</w:t>
       </w:r>
-      <w:proofErr w:type="spellEnd"/>
     </w:p>
     <w:p>
       <w:pPr>

</xml_diff>